<commit_message>
export led institusi berhasil
</commit_message>
<xml_diff>
--- a/common/required/kriteria9/apt/template/template-led-institusi-partial.docx
+++ b/common/required/kriteria9/apt/template/template-led-institusi-partial.docx
@@ -32,18 +32,11 @@
     </w:p>
     <w:p>
       <w:pPr>
-        <w:pStyle w:val="Heading3"/>
-        <w:ind w:left="540" w:hanging="540"/>
+        <w:pStyle w:val="Heading2"/>
         <w:rPr>
           <w:lang w:val="en-US"/>
         </w:rPr>
       </w:pPr>
-      <w:r>
-        <w:rPr>
-          <w:lang w:val="en-US"/>
-        </w:rPr>
-        <w:t>C.</w:t>
-      </w:r>
       <w:r>
         <w:rPr>
           <w:lang w:val="en-US"/>
@@ -87,52 +80,6 @@
         </w:rPr>
         <w:t>}</w:t>
       </w:r>
-    </w:p>
-    <w:p>
-      <w:pPr>
-        <w:rPr>
-          <w:lang w:val="en-US"/>
-        </w:rPr>
-      </w:pPr>
-      <w:r>
-        <w:rPr>
-          <w:lang w:val="en-US"/>
-        </w:rPr>
-        <w:t>${isi}</w:t>
-      </w:r>
-    </w:p>
-    <w:p>
-      <w:pPr>
-        <w:rPr>
-          <w:lang w:val="en-US"/>
-        </w:rPr>
-      </w:pPr>
-      <w:r>
-        <w:rPr>
-          <w:lang w:val="en-US"/>
-        </w:rPr>
-        <w:t>${/isi_kriteria</w:t>
-      </w:r>
-      <w:r>
-        <w:rPr>
-          <w:lang w:val="en-US"/>
-        </w:rPr>
-        <w:t>_block</w:t>
-      </w:r>
-      <w:r>
-        <w:rPr>
-          <w:lang w:val="en-US"/>
-        </w:rPr>
-        <w:t>}</w:t>
-      </w:r>
-    </w:p>
-    <w:p>
-      <w:pPr>
-        <w:ind w:left="540"/>
-        <w:rPr>
-          <w:lang w:val="en-US"/>
-        </w:rPr>
-      </w:pPr>
     </w:p>
     <w:sectPr>
       <w:pgSz w:w="12240" w:h="15840"/>

</xml_diff>